<commit_message>
Inserindo telas Figma, imagens e Assunto módulo 2
</commit_message>
<xml_diff>
--- a/Sprint_m2.docx
+++ b/Sprint_m2.docx
@@ -49,27 +49,7 @@
           <w:bdr w:val="single" w:sz="2" w:space="0" w:color="E5E7EB" w:frame="1"/>
           <w:lang w:eastAsia="pt-BR"/>
         </w:rPr>
-        <w:t>print = P</w:t>
-      </w:r>
-      <w:r>
-        <w:rPr>
-          <w:rFonts w:ascii="var(--font-fk-grotesk)" w:eastAsia="Times New Roman" w:hAnsi="var(--font-fk-grotesk)" w:cs="Times New Roman"/>
-          <w:sz w:val="36"/>
-          <w:szCs w:val="36"/>
-          <w:bdr w:val="single" w:sz="2" w:space="0" w:color="E5E7EB" w:frame="1"/>
-          <w:lang w:eastAsia="pt-BR"/>
-        </w:rPr>
-        <w:t>lanejament</w:t>
-      </w:r>
-      <w:r>
-        <w:rPr>
-          <w:rFonts w:ascii="var(--font-fk-grotesk)" w:eastAsia="Times New Roman" w:hAnsi="var(--font-fk-grotesk)" w:cs="Times New Roman"/>
-          <w:sz w:val="36"/>
-          <w:szCs w:val="36"/>
-          <w:bdr w:val="single" w:sz="2" w:space="0" w:color="E5E7EB" w:frame="1"/>
-          <w:lang w:eastAsia="pt-BR"/>
-        </w:rPr>
-        <w:t>o e execução</w:t>
+        <w:t>print</w:t>
       </w:r>
     </w:p>
     <w:p>
@@ -1452,18 +1432,7 @@
           <w:bdr w:val="single" w:sz="2" w:space="0" w:color="E5E7EB" w:frame="1"/>
           <w:lang w:eastAsia="pt-BR"/>
         </w:rPr>
-        <w:t xml:space="preserve"> é uma reunião realizada ao final de cada Sprint, onde o Scrum Team apresenta o trabalho concluído aos stakeholders e coleta </w:t>
-      </w:r>
-      <w:proofErr w:type="spellStart"/>
-      <w:r>
-        <w:rPr>
-          <w:rFonts w:ascii="Segoe UI" w:eastAsia="Times New Roman" w:hAnsi="Segoe UI" w:cs="Segoe UI"/>
-          <w:sz w:val="24"/>
-          <w:szCs w:val="24"/>
-          <w:bdr w:val="single" w:sz="2" w:space="0" w:color="E5E7EB" w:frame="1"/>
-          <w:lang w:eastAsia="pt-BR"/>
-        </w:rPr>
-        <w:t>feedback</w:t>
+        <w:t xml:space="preserve"> é uma reunião realizada ao final de cada Sprint, onde o Scrum Team apresenta o trabalho concluído aos stakeholders e coleta feedback</w:t>
       </w:r>
       <w:r>
         <w:rPr>
@@ -1475,7 +1444,6 @@
         </w:rPr>
         <w:t>’s</w:t>
       </w:r>
-      <w:proofErr w:type="spellEnd"/>
       <w:r>
         <w:rPr>
           <w:rFonts w:ascii="Segoe UI" w:eastAsia="Times New Roman" w:hAnsi="Segoe UI" w:cs="Segoe UI"/>
@@ -2231,22 +2199,8 @@
           <w:bdr w:val="single" w:sz="2" w:space="0" w:color="E5E7EB" w:frame="1"/>
           <w:lang w:eastAsia="pt-BR"/>
         </w:rPr>
-        <w:t xml:space="preserve">Sprint </w:t>
-      </w:r>
-      <w:proofErr w:type="spellStart"/>
-      <w:r>
-        <w:rPr>
-          <w:rFonts w:ascii="Segoe UI" w:eastAsia="Times New Roman" w:hAnsi="Segoe UI" w:cs="Segoe UI"/>
-          <w:color w:val="0070C0"/>
-          <w:sz w:val="24"/>
-          <w:szCs w:val="24"/>
-          <w:u w:val="single"/>
-          <w:bdr w:val="single" w:sz="2" w:space="0" w:color="E5E7EB" w:frame="1"/>
-          <w:lang w:eastAsia="pt-BR"/>
-        </w:rPr>
-        <w:t>planning</w:t>
-      </w:r>
-      <w:proofErr w:type="spellEnd"/>
+        <w:t>Sprint planning</w:t>
+      </w:r>
       <w:r>
         <w:rPr>
           <w:rFonts w:ascii="Segoe UI" w:eastAsia="Times New Roman" w:hAnsi="Segoe UI" w:cs="Segoe UI"/>

</xml_diff>